<commit_message>
Adicionados exemplos 9.4 e 9.5 com UI
</commit_message>
<xml_diff>
--- a/Ch09 - Introdução ao Spring Data JPA/Ch09 - Exercício 03 API para Gestão de Livros/Passos para Solução do Exercício 9.3 em Formato Word.docx
+++ b/Ch09 - Introdução ao Spring Data JPA/Ch09 - Exercício 03 API para Gestão de Livros/Passos para Solução do Exercício 9.3 em Formato Word.docx
@@ -163,7 +163,7 @@
                     <pic:cNvPicPr/>
                   </pic:nvPicPr>
                   <pic:blipFill>
-                    <a:blip r:embed="rId5"/>
+                    <a:blip r:embed="rId6"/>
                     <a:stretch>
                       <a:fillRect/>
                     </a:stretch>
@@ -321,7 +321,7 @@
                     <pic:cNvPicPr/>
                   </pic:nvPicPr>
                   <pic:blipFill>
-                    <a:blip r:embed="rId6">
+                    <a:blip r:embed="rId7">
                       <a:extLst>
                         <a:ext uri="{28A0092B-C50C-407E-A947-70E740481C1C}">
                           <a14:useLocalDpi xmlns:a14="http://schemas.microsoft.com/office/drawing/2010/main" val="0"/>
@@ -8113,23 +8113,22 @@
           <w:rStyle w:val="VerbatimChar"/>
           <w:lang w:val="pt-PT"/>
         </w:rPr>
-        <w:t>GET /</w:t>
-      </w:r>
-      <w:proofErr w:type="spellStart"/>
-      <w:r>
-        <w:rPr>
-          <w:rStyle w:val="VerbatimChar"/>
-          <w:lang w:val="pt-PT"/>
-        </w:rPr>
-        <w:t>api</w:t>
-      </w:r>
-      <w:proofErr w:type="spellEnd"/>
-      <w:r>
-        <w:rPr>
-          <w:rStyle w:val="VerbatimChar"/>
-          <w:lang w:val="pt-PT"/>
-        </w:rPr>
-        <w:t>/livros</w:t>
+        <w:t xml:space="preserve">GET </w:t>
+      </w:r>
+      <w:r>
+        <w:rPr>
+          <w:rFonts w:ascii="Consolas" w:hAnsi="Consolas"/>
+          <w:sz w:val="22"/>
+          <w:lang w:val="pt-PT"/>
+        </w:rPr>
+        <w:t>http://localhost:8080</w:t>
+      </w:r>
+      <w:r>
+        <w:rPr>
+          <w:rStyle w:val="VerbatimChar"/>
+          <w:lang w:val="pt-PT"/>
+        </w:rPr>
+        <w:t>/api/livros</w:t>
       </w:r>
     </w:p>
     <w:p>
@@ -8162,23 +8161,36 @@
           <w:rStyle w:val="VerbatimChar"/>
           <w:lang w:val="pt-PT"/>
         </w:rPr>
-        <w:t>GET /</w:t>
-      </w:r>
-      <w:proofErr w:type="spellStart"/>
-      <w:r>
-        <w:rPr>
-          <w:rStyle w:val="VerbatimChar"/>
-          <w:lang w:val="pt-PT"/>
-        </w:rPr>
-        <w:t>api</w:t>
-      </w:r>
-      <w:proofErr w:type="spellEnd"/>
-      <w:r>
-        <w:rPr>
-          <w:rStyle w:val="VerbatimChar"/>
-          <w:lang w:val="pt-PT"/>
-        </w:rPr>
-        <w:t>/livros/{id}</w:t>
+        <w:t xml:space="preserve">GET </w:t>
+      </w:r>
+      <w:r>
+        <w:rPr>
+          <w:rFonts w:ascii="Consolas" w:hAnsi="Consolas"/>
+          <w:sz w:val="22"/>
+          <w:lang w:val="pt-PT"/>
+        </w:rPr>
+        <w:t>http://localhost:8080</w:t>
+      </w:r>
+      <w:r>
+        <w:rPr>
+          <w:rStyle w:val="VerbatimChar"/>
+          <w:lang w:val="pt-PT"/>
+        </w:rPr>
+        <w:t>/api/</w:t>
+      </w:r>
+      <w:r>
+        <w:rPr>
+          <w:rStyle w:val="VerbatimChar"/>
+          <w:lang w:val="pt-PT"/>
+        </w:rPr>
+        <w:t>livros/</w:t>
+      </w:r>
+      <w:r>
+        <w:rPr>
+          <w:rStyle w:val="VerbatimChar"/>
+          <w:lang w:val="pt-PT"/>
+        </w:rPr>
+        <w:t>{id}</w:t>
       </w:r>
     </w:p>
     <w:p>
@@ -8210,23 +8222,22 @@
           <w:rStyle w:val="VerbatimChar"/>
           <w:lang w:val="pt-PT"/>
         </w:rPr>
-        <w:t>POST /</w:t>
-      </w:r>
-      <w:proofErr w:type="spellStart"/>
-      <w:r>
-        <w:rPr>
-          <w:rStyle w:val="VerbatimChar"/>
-          <w:lang w:val="pt-PT"/>
-        </w:rPr>
-        <w:t>api</w:t>
-      </w:r>
-      <w:proofErr w:type="spellEnd"/>
-      <w:r>
-        <w:rPr>
-          <w:rStyle w:val="VerbatimChar"/>
-          <w:lang w:val="pt-PT"/>
-        </w:rPr>
-        <w:t>/livros</w:t>
+        <w:t xml:space="preserve">POST </w:t>
+      </w:r>
+      <w:r>
+        <w:rPr>
+          <w:rFonts w:ascii="Consolas" w:hAnsi="Consolas"/>
+          <w:sz w:val="22"/>
+          <w:lang w:val="pt-PT"/>
+        </w:rPr>
+        <w:t>http://localhost:8080</w:t>
+      </w:r>
+      <w:r>
+        <w:rPr>
+          <w:rStyle w:val="VerbatimChar"/>
+          <w:lang w:val="pt-PT"/>
+        </w:rPr>
+        <w:t>/api/livros</w:t>
       </w:r>
       <w:r>
         <w:rPr>
@@ -8334,23 +8345,36 @@
           <w:rStyle w:val="VerbatimChar"/>
           <w:lang w:val="pt-PT"/>
         </w:rPr>
-        <w:t>DELETE /</w:t>
-      </w:r>
-      <w:proofErr w:type="spellStart"/>
-      <w:r>
-        <w:rPr>
-          <w:rStyle w:val="VerbatimChar"/>
-          <w:lang w:val="pt-PT"/>
-        </w:rPr>
-        <w:t>api</w:t>
-      </w:r>
-      <w:proofErr w:type="spellEnd"/>
-      <w:r>
-        <w:rPr>
-          <w:rStyle w:val="VerbatimChar"/>
-          <w:lang w:val="pt-PT"/>
-        </w:rPr>
-        <w:t>/livros/{id}</w:t>
+        <w:t xml:space="preserve">DELETE </w:t>
+      </w:r>
+      <w:r>
+        <w:rPr>
+          <w:rFonts w:ascii="Consolas" w:hAnsi="Consolas"/>
+          <w:sz w:val="22"/>
+          <w:lang w:val="pt-PT"/>
+        </w:rPr>
+        <w:t>http://localhost:8080</w:t>
+      </w:r>
+      <w:r>
+        <w:rPr>
+          <w:rStyle w:val="VerbatimChar"/>
+          <w:lang w:val="pt-PT"/>
+        </w:rPr>
+        <w:t>/api/livros</w:t>
+      </w:r>
+      <w:r>
+        <w:rPr>
+          <w:rStyle w:val="VerbatimChar"/>
+          <w:lang w:val="pt-PT"/>
+        </w:rPr>
+        <w:t>/</w:t>
+      </w:r>
+      <w:r>
+        <w:rPr>
+          <w:rStyle w:val="VerbatimChar"/>
+          <w:lang w:val="pt-PT"/>
+        </w:rPr>
+        <w:t>{id}</w:t>
       </w:r>
       <w:r>
         <w:rPr>
@@ -10115,7 +10139,6 @@
   <w:style w:type="character" w:default="1" w:styleId="Tipodeletrapredefinidodopargrafo">
     <w:name w:val="Default Paragraph Font"/>
     <w:uiPriority w:val="1"/>
-    <w:semiHidden/>
     <w:unhideWhenUsed/>
   </w:style>
   <w:style w:type="table" w:default="1" w:styleId="Tabelanormal">
@@ -10910,4 +10933,16 @@
     </a:ext>
   </a:extLst>
 </a:theme>
+</file>
+
+<file path=customXml/item1.xml><?xml version="1.0" encoding="utf-8"?>
+<b:Sources xmlns:b="http://schemas.openxmlformats.org/officeDocument/2006/bibliography" xmlns="http://schemas.openxmlformats.org/officeDocument/2006/bibliography" SelectedStyle="\APASixthEditionOfficeOnline.xsl" StyleName="APA" Version="6"/>
+</file>
+
+<file path=customXml/itemProps1.xml><?xml version="1.0" encoding="utf-8"?>
+<ds:datastoreItem xmlns:ds="http://schemas.openxmlformats.org/officeDocument/2006/customXml" ds:itemID="{E25B0882-AE45-40CA-BDC5-32F73B3BAD16}">
+  <ds:schemaRefs>
+    <ds:schemaRef ds:uri="http://schemas.openxmlformats.org/officeDocument/2006/bibliography"/>
+  </ds:schemaRefs>
+</ds:datastoreItem>
 </file>
</xml_diff>